<commit_message>
aku tambahin use case
</commit_message>
<xml_diff>
--- a/Laporan_RPL2_TugasBesar_OrderBarang.docx
+++ b/Laporan_RPL2_TugasBesar_OrderBarang.docx
@@ -1587,7 +1587,6 @@
           <w:lang w:bidi="en-US"/>
         </w:rPr>
       </w:pPr>
-      <w:proofErr w:type="gramStart"/>
       <w:r>
         <w:rPr>
           <w:rFonts w:ascii="Calibri Light" w:eastAsia="Calibri" w:hAnsi="Calibri" w:cs="Calibri"/>
@@ -1606,7 +1605,6 @@
         </w:rPr>
         <w:t>Bagaimana</w:t>
       </w:r>
-      <w:proofErr w:type="gramEnd"/>
       <w:r>
         <w:rPr>
           <w:rFonts w:ascii="Calibri Light" w:eastAsia="Calibri" w:hAnsi="Calibri" w:cs="Calibri"/>
@@ -1777,6 +1775,7 @@
           <w:u w:val="single"/>
           <w:lang w:bidi="en-US"/>
         </w:rPr>
+        <w:lastRenderedPageBreak/>
         <w:t>3.</w:t>
       </w:r>
       <w:r>
@@ -1812,8 +1811,6 @@
           <w:lang w:bidi="en-US"/>
         </w:rPr>
       </w:pPr>
-      <w:bookmarkStart w:id="0" w:name="_GoBack"/>
-      <w:bookmarkEnd w:id="0"/>
     </w:p>
     <w:p>
       <w:pPr>
@@ -1876,7 +1873,7 @@
           <w:sz w:val="24"/>
           <w:lang w:bidi="en-US"/>
         </w:rPr>
-        <w:t xml:space="preserve">Hal ini terasa kurang praktis </w:t>
+        <w:t>Hal ini terasa kurang praktis dan memiliki beberapa kelemahan diantaranya adalah penjualan barang di PT.ABC</w:t>
       </w:r>
       <w:r>
         <w:rPr>
@@ -1885,7 +1882,7 @@
           <w:sz w:val="24"/>
           <w:lang w:bidi="en-US"/>
         </w:rPr>
-        <w:t xml:space="preserve">dan memiliki beberapa kelemahan diantaranya adalah penjualan barang di </w:t>
+        <w:t xml:space="preserve"> </w:t>
       </w:r>
       <w:r>
         <w:rPr>
@@ -1894,70 +1891,7 @@
           <w:sz w:val="24"/>
           <w:lang w:bidi="en-US"/>
         </w:rPr>
-        <w:t>PT.ABC</w:t>
-      </w:r>
-      <w:r>
-        <w:rPr>
-          <w:rFonts w:ascii="Calibri Light" w:eastAsia="Calibri" w:hAnsi="Calibri" w:cs="Calibri"/>
-          <w:iCs/>
-          <w:sz w:val="24"/>
-          <w:lang w:bidi="en-US"/>
-        </w:rPr>
-        <w:t xml:space="preserve"> </w:t>
-      </w:r>
-      <w:r>
-        <w:rPr>
-          <w:rFonts w:ascii="Calibri Light" w:eastAsia="Calibri" w:hAnsi="Calibri" w:cs="Calibri"/>
-          <w:iCs/>
-          <w:sz w:val="24"/>
-          <w:lang w:bidi="en-US"/>
-        </w:rPr>
-        <w:t xml:space="preserve">hanya sebatas wilayah di sekitar </w:t>
-      </w:r>
-      <w:r>
-        <w:rPr>
-          <w:rFonts w:ascii="Calibri Light" w:eastAsia="Calibri" w:hAnsi="Calibri" w:cs="Calibri"/>
-          <w:iCs/>
-          <w:sz w:val="24"/>
-          <w:lang w:bidi="en-US"/>
-        </w:rPr>
-        <w:t>Batam</w:t>
-      </w:r>
-      <w:r>
-        <w:rPr>
-          <w:rFonts w:ascii="Calibri Light" w:eastAsia="Calibri" w:hAnsi="Calibri" w:cs="Calibri"/>
-          <w:iCs/>
-          <w:sz w:val="24"/>
-          <w:lang w:bidi="en-US"/>
-        </w:rPr>
-        <w:t xml:space="preserve"> saja, konsumen harus datang langsung ke </w:t>
-      </w:r>
-      <w:r>
-        <w:rPr>
-          <w:rFonts w:ascii="Calibri Light" w:eastAsia="Calibri" w:hAnsi="Calibri" w:cs="Calibri"/>
-          <w:iCs/>
-          <w:sz w:val="24"/>
-          <w:lang w:bidi="en-US"/>
-        </w:rPr>
-        <w:t>PT.ABC</w:t>
-      </w:r>
-      <w:r>
-        <w:rPr>
-          <w:rFonts w:ascii="Calibri Light" w:eastAsia="Calibri" w:hAnsi="Calibri" w:cs="Calibri"/>
-          <w:iCs/>
-          <w:sz w:val="24"/>
-          <w:lang w:bidi="en-US"/>
-        </w:rPr>
-        <w:t xml:space="preserve"> untuk melakukan transaksi dan sekedar melihat produk terbaru dari </w:t>
-      </w:r>
-      <w:r>
-        <w:rPr>
-          <w:rFonts w:ascii="Calibri Light" w:eastAsia="Calibri" w:hAnsi="Calibri" w:cs="Calibri"/>
-          <w:iCs/>
-          <w:sz w:val="24"/>
-          <w:lang w:bidi="en-US"/>
-        </w:rPr>
-        <w:t>PT.ABC.</w:t>
+        <w:t>hanya sebatas wilayah di sekitar Batam saja, konsumen harus datang langsung ke PT.ABC untuk melakukan transaksi dan sekedar melihat produk terbaru dari PT.ABC.</w:t>
       </w:r>
     </w:p>
     <w:p>
@@ -2385,23 +2319,7 @@
           <w:iCs/>
           <w:sz w:val="24"/>
         </w:rPr>
-        <w:t xml:space="preserve">Beberapa manfaat </w:t>
-      </w:r>
-      <w:r>
-        <w:rPr>
-          <w:rFonts w:ascii="Calibri Light"/>
-          <w:iCs/>
-          <w:sz w:val="24"/>
-        </w:rPr>
-        <w:t>dari sistem</w:t>
-      </w:r>
-      <w:r>
-        <w:rPr>
-          <w:rFonts w:ascii="Calibri Light"/>
-          <w:iCs/>
-          <w:sz w:val="24"/>
-        </w:rPr>
-        <w:t xml:space="preserve"> yang dapat diperoleh dari pelaksanaannya antara lain adalah sebagai berikut: </w:t>
+        <w:t xml:space="preserve">Beberapa manfaat dari sistem yang dapat diperoleh dari pelaksanaannya antara lain adalah sebagai berikut: </w:t>
       </w:r>
     </w:p>
     <w:p>
@@ -2423,15 +2341,7 @@
           <w:iCs/>
           <w:sz w:val="24"/>
         </w:rPr>
-        <w:t>Revenue Steam (aliran pendapatan) baru yang mungkin lebih menjanjikan, yang tidak bisa ditemui di sistem transaksi tradisional</w:t>
-      </w:r>
-      <w:r>
-        <w:rPr>
-          <w:rFonts w:ascii="Calibri Light"/>
-          <w:iCs/>
-          <w:sz w:val="24"/>
-        </w:rPr>
-        <w:t>.</w:t>
+        <w:t>Revenue Steam (aliran pendapatan) baru yang mungkin lebih menjanjikan, yang tidak bisa ditemui di sistem transaksi tradisional.</w:t>
       </w:r>
     </w:p>
     <w:p>
@@ -2582,6 +2492,7 @@
           <w:u w:val="single"/>
           <w:lang w:bidi="en-US"/>
         </w:rPr>
+        <w:lastRenderedPageBreak/>
         <w:t>3.</w:t>
       </w:r>
       <w:r>
@@ -2738,15 +2649,7 @@
           <w:iCs/>
           <w:sz w:val="24"/>
         </w:rPr>
-        <w:t>Hukum yang kurang berkembang dalam e-commerce in</w:t>
-      </w:r>
-      <w:r>
-        <w:rPr>
-          <w:rFonts w:ascii="Calibri Light"/>
-          <w:iCs/>
-          <w:sz w:val="24"/>
-        </w:rPr>
-        <w:t>i</w:t>
+        <w:t>Hukum yang kurang berkembang dalam e-commerce ini</w:t>
       </w:r>
     </w:p>
     <w:p>
@@ -2757,22 +2660,13 @@
         <w:spacing w:before="201" w:after="0" w:line="240" w:lineRule="auto"/>
         <w:rPr>
           <w:rFonts w:ascii="Calibri Light" w:eastAsia="Calibri" w:hAnsi="Calibri" w:cs="Calibri"/>
-          <w:i/>
-          <w:sz w:val="40"/>
-          <w:lang w:bidi="en-US"/>
-        </w:rPr>
-      </w:pPr>
-      <w:r>
-        <w:rPr>
-          <w:rFonts w:ascii="Calibri Light" w:eastAsia="Calibri" w:hAnsi="Calibri" w:cs="Calibri"/>
           <w:b/>
           <w:i/>
           <w:sz w:val="36"/>
           <w:u w:val="single"/>
           <w:lang w:bidi="en-US"/>
         </w:rPr>
-        <w:t>3.</w:t>
-      </w:r>
+      </w:pPr>
       <w:r>
         <w:rPr>
           <w:rFonts w:ascii="Calibri Light" w:eastAsia="Calibri" w:hAnsi="Calibri" w:cs="Calibri"/>
@@ -2782,30 +2676,64 @@
           <w:u w:val="single"/>
           <w:lang w:bidi="en-US"/>
         </w:rPr>
-        <w:t>5</w:t>
-      </w:r>
-      <w:r>
-        <w:rPr>
-          <w:rFonts w:ascii="Calibri Light" w:eastAsia="Calibri" w:hAnsi="Calibri" w:cs="Calibri"/>
-          <w:b/>
-          <w:i/>
-          <w:sz w:val="36"/>
-          <w:u w:val="single"/>
-          <w:lang w:bidi="en-US"/>
-        </w:rPr>
-        <w:t xml:space="preserve"> </w:t>
-      </w:r>
-      <w:r>
-        <w:rPr>
-          <w:rFonts w:ascii="Calibri Light" w:eastAsia="Calibri" w:hAnsi="Calibri" w:cs="Calibri"/>
-          <w:b/>
-          <w:i/>
-          <w:sz w:val="36"/>
-          <w:u w:val="single"/>
-          <w:lang w:bidi="en-US"/>
-        </w:rPr>
-        <w:t>Skala Waktu</w:t>
-      </w:r>
+        <w:t>3.5 Skala Waktu</w:t>
+      </w:r>
+    </w:p>
+    <w:p>
+      <w:pPr>
+        <w:widowControl w:val="0"/>
+        <w:autoSpaceDE w:val="0"/>
+        <w:autoSpaceDN w:val="0"/>
+        <w:spacing w:before="201" w:after="0" w:line="240" w:lineRule="auto"/>
+        <w:rPr>
+          <w:rFonts w:ascii="Calibri Light" w:eastAsia="Calibri" w:hAnsi="Calibri" w:cs="Calibri"/>
+          <w:i/>
+          <w:sz w:val="40"/>
+          <w:lang w:bidi="en-US"/>
+        </w:rPr>
+      </w:pPr>
+      <w:bookmarkStart w:id="0" w:name="_GoBack"/>
+      <w:r>
+        <w:rPr>
+          <w:noProof/>
+        </w:rPr>
+        <w:drawing>
+          <wp:inline distT="0" distB="0" distL="0" distR="0" wp14:anchorId="2145A8A6" wp14:editId="0863A659">
+            <wp:extent cx="6410325" cy="4848225"/>
+            <wp:effectExtent l="0" t="0" r="9525" b="9525"/>
+            <wp:docPr id="1" name="Picture 1"/>
+            <wp:cNvGraphicFramePr>
+              <a:graphicFrameLocks xmlns:a="http://schemas.openxmlformats.org/drawingml/2006/main" noChangeAspect="1"/>
+            </wp:cNvGraphicFramePr>
+            <a:graphic xmlns:a="http://schemas.openxmlformats.org/drawingml/2006/main">
+              <a:graphicData uri="http://schemas.openxmlformats.org/drawingml/2006/picture">
+                <pic:pic xmlns:pic="http://schemas.openxmlformats.org/drawingml/2006/picture">
+                  <pic:nvPicPr>
+                    <pic:cNvPr id="1" name=""/>
+                    <pic:cNvPicPr/>
+                  </pic:nvPicPr>
+                  <pic:blipFill>
+                    <a:blip r:embed="rId6"/>
+                    <a:stretch>
+                      <a:fillRect/>
+                    </a:stretch>
+                  </pic:blipFill>
+                  <pic:spPr>
+                    <a:xfrm>
+                      <a:off x="0" y="0"/>
+                      <a:ext cx="6410325" cy="4848225"/>
+                    </a:xfrm>
+                    <a:prstGeom prst="rect">
+                      <a:avLst/>
+                    </a:prstGeom>
+                  </pic:spPr>
+                </pic:pic>
+              </a:graphicData>
+            </a:graphic>
+          </wp:inline>
+        </w:drawing>
+      </w:r>
+      <w:bookmarkEnd w:id="0"/>
     </w:p>
     <w:p>
       <w:pPr>
@@ -2890,6 +2818,7 @@
           <w:sz w:val="40"/>
           <w:lang w:bidi="en-US"/>
         </w:rPr>
+        <w:lastRenderedPageBreak/>
         <w:t xml:space="preserve"> </w:t>
       </w:r>
     </w:p>
@@ -12809,6 +12738,7 @@
     <w:lsdException w:name="HTML Sample" w:semiHidden="1" w:unhideWhenUsed="1"/>
     <w:lsdException w:name="HTML Typewriter" w:semiHidden="1" w:unhideWhenUsed="1"/>
     <w:lsdException w:name="HTML Variable" w:semiHidden="1" w:unhideWhenUsed="1"/>
+    <w:lsdException w:name="Normal Table" w:semiHidden="1" w:unhideWhenUsed="1"/>
     <w:lsdException w:name="annotation subject" w:semiHidden="1" w:unhideWhenUsed="1"/>
     <w:lsdException w:name="No List" w:semiHidden="1" w:unhideWhenUsed="1"/>
     <w:lsdException w:name="Outline List 1" w:semiHidden="1" w:unhideWhenUsed="1"/>
@@ -12851,8 +12781,11 @@
     <w:lsdException w:name="Table Contemporary" w:semiHidden="1" w:unhideWhenUsed="1"/>
     <w:lsdException w:name="Table Elegant" w:semiHidden="1" w:unhideWhenUsed="1"/>
     <w:lsdException w:name="Table Professional" w:semiHidden="1" w:unhideWhenUsed="1"/>
+    <w:lsdException w:name="Table Subtle 1" w:semiHidden="1" w:unhideWhenUsed="1"/>
     <w:lsdException w:name="Table Subtle 2" w:semiHidden="1" w:unhideWhenUsed="1"/>
     <w:lsdException w:name="Table Web 1" w:semiHidden="1" w:unhideWhenUsed="1"/>
+    <w:lsdException w:name="Table Web 2" w:semiHidden="1" w:unhideWhenUsed="1"/>
+    <w:lsdException w:name="Table Web 3" w:semiHidden="1" w:unhideWhenUsed="1"/>
     <w:lsdException w:name="Balloon Text" w:semiHidden="1" w:unhideWhenUsed="1"/>
     <w:lsdException w:name="Table Grid" w:uiPriority="39"/>
     <w:lsdException w:name="Table Theme" w:semiHidden="1" w:unhideWhenUsed="1"/>

</xml_diff>

<commit_message>
Penambahan Gantt Chart & Typing Error Review
</commit_message>
<xml_diff>
--- a/Laporan_RPL2_TugasBesar_OrderBarang.docx
+++ b/Laporan_RPL2_TugasBesar_OrderBarang.docx
@@ -1587,6 +1587,7 @@
           <w:lang w:bidi="en-US"/>
         </w:rPr>
       </w:pPr>
+      <w:proofErr w:type="gramStart"/>
       <w:r>
         <w:rPr>
           <w:rFonts w:ascii="Calibri Light" w:eastAsia="Calibri" w:hAnsi="Calibri" w:cs="Calibri"/>
@@ -1605,6 +1606,7 @@
         </w:rPr>
         <w:t>Bagaimana</w:t>
       </w:r>
+      <w:proofErr w:type="gramEnd"/>
       <w:r>
         <w:rPr>
           <w:rFonts w:ascii="Calibri Light" w:eastAsia="Calibri" w:hAnsi="Calibri" w:cs="Calibri"/>
@@ -1775,7 +1777,6 @@
           <w:u w:val="single"/>
           <w:lang w:bidi="en-US"/>
         </w:rPr>
-        <w:lastRenderedPageBreak/>
         <w:t>3.</w:t>
       </w:r>
       <w:r>
@@ -2492,7 +2493,6 @@
           <w:u w:val="single"/>
           <w:lang w:bidi="en-US"/>
         </w:rPr>
-        <w:lastRenderedPageBreak/>
         <w:t>3.</w:t>
       </w:r>
       <w:r>
@@ -2693,46 +2693,6 @@
         </w:rPr>
       </w:pPr>
       <w:bookmarkStart w:id="0" w:name="_GoBack"/>
-      <w:r>
-        <w:rPr>
-          <w:noProof/>
-        </w:rPr>
-        <w:drawing>
-          <wp:inline distT="0" distB="0" distL="0" distR="0" wp14:anchorId="2145A8A6" wp14:editId="0863A659">
-            <wp:extent cx="6410325" cy="4848225"/>
-            <wp:effectExtent l="0" t="0" r="9525" b="9525"/>
-            <wp:docPr id="1" name="Picture 1"/>
-            <wp:cNvGraphicFramePr>
-              <a:graphicFrameLocks xmlns:a="http://schemas.openxmlformats.org/drawingml/2006/main" noChangeAspect="1"/>
-            </wp:cNvGraphicFramePr>
-            <a:graphic xmlns:a="http://schemas.openxmlformats.org/drawingml/2006/main">
-              <a:graphicData uri="http://schemas.openxmlformats.org/drawingml/2006/picture">
-                <pic:pic xmlns:pic="http://schemas.openxmlformats.org/drawingml/2006/picture">
-                  <pic:nvPicPr>
-                    <pic:cNvPr id="1" name=""/>
-                    <pic:cNvPicPr/>
-                  </pic:nvPicPr>
-                  <pic:blipFill>
-                    <a:blip r:embed="rId6"/>
-                    <a:stretch>
-                      <a:fillRect/>
-                    </a:stretch>
-                  </pic:blipFill>
-                  <pic:spPr>
-                    <a:xfrm>
-                      <a:off x="0" y="0"/>
-                      <a:ext cx="6410325" cy="4848225"/>
-                    </a:xfrm>
-                    <a:prstGeom prst="rect">
-                      <a:avLst/>
-                    </a:prstGeom>
-                  </pic:spPr>
-                </pic:pic>
-              </a:graphicData>
-            </a:graphic>
-          </wp:inline>
-        </w:drawing>
-      </w:r>
       <w:bookmarkEnd w:id="0"/>
     </w:p>
     <w:p>
@@ -2818,7 +2778,6 @@
           <w:sz w:val="40"/>
           <w:lang w:bidi="en-US"/>
         </w:rPr>
-        <w:lastRenderedPageBreak/>
         <w:t xml:space="preserve"> </w:t>
       </w:r>
     </w:p>

</xml_diff>